<commit_message>
Báo cáo thực tập chuyên ngành
</commit_message>
<xml_diff>
--- a/BaoCaoTuan.docx
+++ b/BaoCaoTuan.docx
@@ -5,28 +5,60 @@
     <w:p>
       <w:pPr>
         <w:jc w:val="center"/>
+        <w:rPr>
+          <w:rFonts w:ascii="Times New Roman" w:hAnsi="Times New Roman" w:cs="Times New Roman"/>
+          <w:b/>
+          <w:bCs/>
+          <w:sz w:val="28"/>
+          <w:szCs w:val="28"/>
+        </w:rPr>
       </w:pPr>
       <w:r>
+        <w:rPr>
+          <w:rFonts w:ascii="Times New Roman" w:hAnsi="Times New Roman" w:cs="Times New Roman"/>
+          <w:b/>
+          <w:bCs/>
+          <w:sz w:val="28"/>
+          <w:szCs w:val="28"/>
+        </w:rPr>
         <w:t>Báo cáo thực tập chuyên ngành</w:t>
       </w:r>
     </w:p>
     <w:p>
       <w:pPr>
         <w:rPr>
+          <w:rFonts w:ascii="Times New Roman" w:hAnsi="Times New Roman" w:cs="Times New Roman"/>
           <w:b/>
           <w:bCs/>
+          <w:sz w:val="26"/>
+          <w:szCs w:val="26"/>
         </w:rPr>
       </w:pPr>
       <w:r>
         <w:rPr>
+          <w:rFonts w:ascii="Times New Roman" w:hAnsi="Times New Roman" w:cs="Times New Roman"/>
           <w:b/>
           <w:bCs/>
+          <w:sz w:val="26"/>
+          <w:szCs w:val="26"/>
         </w:rPr>
         <w:t>Báo cáo tuần 1</w:t>
       </w:r>
     </w:p>
     <w:p>
+      <w:pPr>
+        <w:rPr>
+          <w:rFonts w:ascii="Times New Roman" w:hAnsi="Times New Roman" w:cs="Times New Roman"/>
+          <w:sz w:val="26"/>
+          <w:szCs w:val="26"/>
+        </w:rPr>
+      </w:pPr>
       <w:r>
+        <w:rPr>
+          <w:rFonts w:ascii="Times New Roman" w:hAnsi="Times New Roman" w:cs="Times New Roman"/>
+          <w:sz w:val="26"/>
+          <w:szCs w:val="26"/>
+        </w:rPr>
         <w:t>Trong tuần này, em biết thêm được:</w:t>
       </w:r>
     </w:p>
@@ -37,8 +69,18 @@
           <w:ilvl w:val="0"/>
           <w:numId w:val="1"/>
         </w:numPr>
+        <w:rPr>
+          <w:rFonts w:ascii="Times New Roman" w:hAnsi="Times New Roman" w:cs="Times New Roman"/>
+          <w:sz w:val="26"/>
+          <w:szCs w:val="26"/>
+        </w:rPr>
       </w:pPr>
       <w:r>
+        <w:rPr>
+          <w:rFonts w:ascii="Times New Roman" w:hAnsi="Times New Roman" w:cs="Times New Roman"/>
+          <w:sz w:val="26"/>
+          <w:szCs w:val="26"/>
+        </w:rPr>
         <w:t>Soạn tên đề tài, lời cảm ơn, lời mở đầu, khái quát sơ về đề tài.</w:t>
       </w:r>
     </w:p>
@@ -49,43 +91,67 @@
           <w:ilvl w:val="0"/>
           <w:numId w:val="1"/>
         </w:numPr>
+        <w:rPr>
+          <w:rFonts w:ascii="Times New Roman" w:hAnsi="Times New Roman" w:cs="Times New Roman"/>
+          <w:sz w:val="26"/>
+          <w:szCs w:val="26"/>
+        </w:rPr>
       </w:pPr>
       <w:r>
+        <w:rPr>
+          <w:rFonts w:ascii="Times New Roman" w:hAnsi="Times New Roman" w:cs="Times New Roman"/>
+          <w:sz w:val="26"/>
+          <w:szCs w:val="26"/>
+        </w:rPr>
         <w:t>Chọn công nghệ thực hiện đề tài (Laravel, wamp).</w:t>
       </w:r>
     </w:p>
     <w:p>
       <w:pPr>
         <w:rPr>
+          <w:rFonts w:ascii="Times New Roman" w:hAnsi="Times New Roman" w:cs="Times New Roman"/>
           <w:b/>
           <w:bCs/>
+          <w:sz w:val="26"/>
+          <w:szCs w:val="26"/>
         </w:rPr>
       </w:pPr>
     </w:p>
     <w:p>
       <w:pPr>
         <w:rPr>
+          <w:rFonts w:ascii="Times New Roman" w:hAnsi="Times New Roman" w:cs="Times New Roman"/>
           <w:b/>
           <w:bCs/>
+          <w:sz w:val="26"/>
+          <w:szCs w:val="26"/>
         </w:rPr>
       </w:pPr>
       <w:r>
         <w:rPr>
+          <w:rFonts w:ascii="Times New Roman" w:hAnsi="Times New Roman" w:cs="Times New Roman"/>
           <w:b/>
           <w:bCs/>
-        </w:rPr>
-        <w:t xml:space="preserve">Báo cáo tuần </w:t>
-      </w:r>
-      <w:r>
-        <w:rPr>
-          <w:b/>
-          <w:bCs/>
-        </w:rPr>
-        <w:t>2</w:t>
+          <w:sz w:val="26"/>
+          <w:szCs w:val="26"/>
+        </w:rPr>
+        <w:t>Báo cáo tuần 2</w:t>
       </w:r>
     </w:p>
     <w:p>
+      <w:pPr>
+        <w:rPr>
+          <w:rFonts w:ascii="Times New Roman" w:hAnsi="Times New Roman" w:cs="Times New Roman"/>
+          <w:sz w:val="26"/>
+          <w:szCs w:val="26"/>
+        </w:rPr>
+      </w:pPr>
       <w:r>
+        <w:rPr>
+          <w:rFonts w:ascii="Times New Roman" w:hAnsi="Times New Roman" w:cs="Times New Roman"/>
+          <w:sz w:val="26"/>
+          <w:szCs w:val="26"/>
+        </w:rPr>
         <w:t>Trong tuần này, em biết thêm được:</w:t>
       </w:r>
     </w:p>
@@ -96,12 +162,19 @@
           <w:ilvl w:val="0"/>
           <w:numId w:val="2"/>
         </w:numPr>
+        <w:rPr>
+          <w:rFonts w:ascii="Times New Roman" w:hAnsi="Times New Roman" w:cs="Times New Roman"/>
+          <w:sz w:val="26"/>
+          <w:szCs w:val="26"/>
+        </w:rPr>
       </w:pPr>
       <w:r>
-        <w:t>C</w:t>
-      </w:r>
-      <w:r>
-        <w:t>ài git bash, cách sử dụng git.</w:t>
+        <w:rPr>
+          <w:rFonts w:ascii="Times New Roman" w:hAnsi="Times New Roman" w:cs="Times New Roman"/>
+          <w:sz w:val="26"/>
+          <w:szCs w:val="26"/>
+        </w:rPr>
+        <w:t>Cài git bash, cách sử dụng git.</w:t>
       </w:r>
     </w:p>
     <w:p>
@@ -111,41 +184,67 @@
           <w:ilvl w:val="0"/>
           <w:numId w:val="2"/>
         </w:numPr>
+        <w:rPr>
+          <w:rFonts w:ascii="Times New Roman" w:hAnsi="Times New Roman" w:cs="Times New Roman"/>
+          <w:sz w:val="26"/>
+          <w:szCs w:val="26"/>
+        </w:rPr>
       </w:pPr>
       <w:r>
+        <w:rPr>
+          <w:rFonts w:ascii="Times New Roman" w:hAnsi="Times New Roman" w:cs="Times New Roman"/>
+          <w:sz w:val="26"/>
+          <w:szCs w:val="26"/>
+        </w:rPr>
         <w:t>Tạo repo trong github</w:t>
       </w:r>
     </w:p>
-    <w:p/>
     <w:p>
       <w:pPr>
         <w:rPr>
+          <w:rFonts w:ascii="Times New Roman" w:hAnsi="Times New Roman" w:cs="Times New Roman"/>
+          <w:sz w:val="26"/>
+          <w:szCs w:val="26"/>
+        </w:rPr>
+      </w:pPr>
+    </w:p>
+    <w:p>
+      <w:pPr>
+        <w:rPr>
+          <w:rFonts w:ascii="Times New Roman" w:hAnsi="Times New Roman" w:cs="Times New Roman"/>
           <w:b/>
           <w:bCs/>
+          <w:sz w:val="26"/>
+          <w:szCs w:val="26"/>
         </w:rPr>
       </w:pPr>
       <w:bookmarkStart w:id="0" w:name="_Hlk213590735"/>
       <w:r>
         <w:rPr>
+          <w:rFonts w:ascii="Times New Roman" w:hAnsi="Times New Roman" w:cs="Times New Roman"/>
           <w:b/>
           <w:bCs/>
-        </w:rPr>
-        <w:t xml:space="preserve">Báo cáo tuần </w:t>
-      </w:r>
-      <w:r>
-        <w:rPr>
-          <w:b/>
-          <w:bCs/>
-        </w:rPr>
-        <w:t>3</w:t>
+          <w:sz w:val="26"/>
+          <w:szCs w:val="26"/>
+        </w:rPr>
+        <w:t>Báo cáo tuần 3</w:t>
       </w:r>
     </w:p>
     <w:p>
+      <w:pPr>
+        <w:rPr>
+          <w:rFonts w:ascii="Times New Roman" w:hAnsi="Times New Roman" w:cs="Times New Roman"/>
+          <w:sz w:val="26"/>
+          <w:szCs w:val="26"/>
+        </w:rPr>
+      </w:pPr>
       <w:r>
-        <w:t>Trong tuần này, em biết thêm được</w:t>
-      </w:r>
-      <w:r>
-        <w:t>:</w:t>
+        <w:rPr>
+          <w:rFonts w:ascii="Times New Roman" w:hAnsi="Times New Roman" w:cs="Times New Roman"/>
+          <w:sz w:val="26"/>
+          <w:szCs w:val="26"/>
+        </w:rPr>
+        <w:t>Trong tuần này, em biết thêm được:</w:t>
       </w:r>
     </w:p>
     <w:bookmarkEnd w:id="0"/>
@@ -156,8 +255,18 @@
           <w:ilvl w:val="0"/>
           <w:numId w:val="5"/>
         </w:numPr>
+        <w:rPr>
+          <w:rFonts w:ascii="Times New Roman" w:hAnsi="Times New Roman" w:cs="Times New Roman"/>
+          <w:sz w:val="26"/>
+          <w:szCs w:val="26"/>
+        </w:rPr>
       </w:pPr>
       <w:r>
+        <w:rPr>
+          <w:rFonts w:ascii="Times New Roman" w:hAnsi="Times New Roman" w:cs="Times New Roman"/>
+          <w:sz w:val="26"/>
+          <w:szCs w:val="26"/>
+        </w:rPr>
         <w:t>Chạy được trang chủ framework Laravel</w:t>
       </w:r>
     </w:p>
@@ -168,36 +277,65 @@
           <w:ilvl w:val="0"/>
           <w:numId w:val="5"/>
         </w:numPr>
+        <w:rPr>
+          <w:rFonts w:ascii="Times New Roman" w:hAnsi="Times New Roman" w:cs="Times New Roman"/>
+          <w:sz w:val="26"/>
+          <w:szCs w:val="26"/>
+        </w:rPr>
       </w:pPr>
       <w:r>
+        <w:rPr>
+          <w:rFonts w:ascii="Times New Roman" w:hAnsi="Times New Roman" w:cs="Times New Roman"/>
+          <w:sz w:val="26"/>
+          <w:szCs w:val="26"/>
+        </w:rPr>
         <w:t>Chạy được layout home</w:t>
       </w:r>
     </w:p>
-    <w:p/>
     <w:p>
       <w:pPr>
         <w:rPr>
+          <w:rFonts w:ascii="Times New Roman" w:hAnsi="Times New Roman" w:cs="Times New Roman"/>
+          <w:sz w:val="26"/>
+          <w:szCs w:val="26"/>
+        </w:rPr>
+      </w:pPr>
+    </w:p>
+    <w:p>
+      <w:pPr>
+        <w:rPr>
+          <w:rFonts w:ascii="Times New Roman" w:hAnsi="Times New Roman" w:cs="Times New Roman"/>
           <w:b/>
           <w:bCs/>
+          <w:sz w:val="26"/>
+          <w:szCs w:val="26"/>
         </w:rPr>
       </w:pPr>
       <w:r>
         <w:rPr>
+          <w:rFonts w:ascii="Times New Roman" w:hAnsi="Times New Roman" w:cs="Times New Roman"/>
           <w:b/>
           <w:bCs/>
-        </w:rPr>
-        <w:t xml:space="preserve">Báo cáo tuần </w:t>
-      </w:r>
-      <w:r>
-        <w:rPr>
-          <w:b/>
-          <w:bCs/>
-        </w:rPr>
-        <w:t>4</w:t>
+          <w:sz w:val="26"/>
+          <w:szCs w:val="26"/>
+        </w:rPr>
+        <w:t>Báo cáo tuần 4</w:t>
       </w:r>
     </w:p>
     <w:p>
+      <w:pPr>
+        <w:rPr>
+          <w:rFonts w:ascii="Times New Roman" w:hAnsi="Times New Roman" w:cs="Times New Roman"/>
+          <w:sz w:val="26"/>
+          <w:szCs w:val="26"/>
+        </w:rPr>
+      </w:pPr>
       <w:r>
+        <w:rPr>
+          <w:rFonts w:ascii="Times New Roman" w:hAnsi="Times New Roman" w:cs="Times New Roman"/>
+          <w:sz w:val="26"/>
+          <w:szCs w:val="26"/>
+        </w:rPr>
         <w:t>Trong tuần này, em biết thêm được:</w:t>
       </w:r>
     </w:p>
@@ -208,8 +346,18 @@
           <w:ilvl w:val="0"/>
           <w:numId w:val="6"/>
         </w:numPr>
+        <w:rPr>
+          <w:rFonts w:ascii="Times New Roman" w:hAnsi="Times New Roman" w:cs="Times New Roman"/>
+          <w:sz w:val="26"/>
+          <w:szCs w:val="26"/>
+        </w:rPr>
       </w:pPr>
       <w:r>
+        <w:rPr>
+          <w:rFonts w:ascii="Times New Roman" w:hAnsi="Times New Roman" w:cs="Times New Roman"/>
+          <w:sz w:val="26"/>
+          <w:szCs w:val="26"/>
+        </w:rPr>
         <w:t>Chạy được giao diện admin</w:t>
       </w:r>
     </w:p>
@@ -220,8 +368,18 @@
           <w:ilvl w:val="0"/>
           <w:numId w:val="6"/>
         </w:numPr>
+        <w:rPr>
+          <w:rFonts w:ascii="Times New Roman" w:hAnsi="Times New Roman" w:cs="Times New Roman"/>
+          <w:sz w:val="26"/>
+          <w:szCs w:val="26"/>
+        </w:rPr>
       </w:pPr>
       <w:r>
+        <w:rPr>
+          <w:rFonts w:ascii="Times New Roman" w:hAnsi="Times New Roman" w:cs="Times New Roman"/>
+          <w:sz w:val="26"/>
+          <w:szCs w:val="26"/>
+        </w:rPr>
         <w:t xml:space="preserve">Chạy được trang chủ project </w:t>
       </w:r>
     </w:p>

</xml_diff>